<commit_message>
Created Sample Design document
</commit_message>
<xml_diff>
--- a/FunctionTechincalDesignDocument_Sample.docx
+++ b/FunctionTechincalDesignDocument_Sample.docx
@@ -1664,10 +1664,10 @@
       <w:proofErr w:type="spellStart"/>
       <w:r>
         <w:rPr>
-          <w:rFonts w:ascii="Courier New" w:eastAsia="Times New Roman" w:hAnsi="Courier New" w:cs="Courier New"/>
-          <w:kern w:val="0"/>
-          <w:sz w:val="20"/>
-          <w:szCs w:val="20"/>
+          <w:rFonts w:ascii="Times New Roman" w:eastAsia="Times New Roman" w:hAnsi="Times New Roman" w:cs="Times New Roman"/>
+          <w:kern w:val="0"/>
+          <w:sz w:val="24"/>
+          <w:szCs w:val="24"/>
           <w:lang w:eastAsia="en-IN"/>
           <w14:ligatures w14:val="none"/>
         </w:rPr>
@@ -2011,10 +2011,10 @@
       <w:proofErr w:type="spellStart"/>
       <w:r>
         <w:rPr>
-          <w:rFonts w:ascii="Courier New" w:eastAsia="Times New Roman" w:hAnsi="Courier New" w:cs="Courier New"/>
-          <w:kern w:val="0"/>
-          <w:sz w:val="20"/>
-          <w:szCs w:val="20"/>
+          <w:rFonts w:ascii="Times New Roman" w:eastAsia="Times New Roman" w:hAnsi="Times New Roman" w:cs="Times New Roman"/>
+          <w:kern w:val="0"/>
+          <w:sz w:val="24"/>
+          <w:szCs w:val="24"/>
           <w:lang w:eastAsia="en-IN"/>
           <w14:ligatures w14:val="none"/>
         </w:rPr>
@@ -2106,10 +2106,10 @@
       <w:proofErr w:type="gramStart"/>
       <w:r>
         <w:rPr>
-          <w:rFonts w:ascii="Courier New" w:eastAsia="Times New Roman" w:hAnsi="Courier New" w:cs="Courier New"/>
-          <w:kern w:val="0"/>
-          <w:sz w:val="20"/>
-          <w:szCs w:val="20"/>
+          <w:rFonts w:ascii="Times New Roman" w:eastAsia="Times New Roman" w:hAnsi="Times New Roman" w:cs="Times New Roman"/>
+          <w:kern w:val="0"/>
+          <w:sz w:val="24"/>
+          <w:szCs w:val="24"/>
           <w:lang w:eastAsia="en-IN"/>
           <w14:ligatures w14:val="none"/>
         </w:rPr>

</xml_diff>